<commit_message>
added selfie and a few links to the docx
</commit_message>
<xml_diff>
--- a/NIME/proposal_2016.docx
+++ b/NIME/proposal_2016.docx
@@ -269,16 +269,7 @@
           <w:rFonts w:ascii="Helvetica" w:hAnsi="Helvetica" w:cs="Times New Roman"/>
           <w:color w:val="686868"/>
         </w:rPr>
-        <w:t>We invite submission of proposals for performances and installations. N</w:t>
-      </w:r>
-      <w:bookmarkStart w:id="0" w:name="_GoBack"/>
-      <w:bookmarkEnd w:id="0"/>
-      <w:r>
-        <w:rPr>
-          <w:rFonts w:ascii="Helvetica" w:hAnsi="Helvetica" w:cs="Times New Roman"/>
-          <w:color w:val="686868"/>
-        </w:rPr>
-        <w:t>ovel and exploratory use of new interfaces is encouraged</w:t>
+        <w:t>We invite submission of proposals for performances and installations. Novel and exploratory use of new interfaces is encouraged</w:t>
       </w:r>
       <w:r>
         <w:rPr>
@@ -971,6 +962,56 @@
       </w:r>
     </w:p>
     <w:p/>
+    <w:p/>
+    <w:p>
+      <w:r>
+        <w:t xml:space="preserve">Short program </w:t>
+      </w:r>
+      <w:proofErr w:type="gramStart"/>
+      <w:r>
+        <w:t>description :</w:t>
+      </w:r>
+      <w:proofErr w:type="gramEnd"/>
+      <w:r>
+        <w:t xml:space="preserve"> </w:t>
+      </w:r>
+    </w:p>
+    <w:p>
+      <w:r>
+        <w:tab/>
+        <w:t xml:space="preserve">See </w:t>
+      </w:r>
+      <w:proofErr w:type="gramStart"/>
+      <w:r>
+        <w:t>pages</w:t>
+      </w:r>
+      <w:proofErr w:type="gramEnd"/>
+      <w:r>
+        <w:t xml:space="preserve"> document</w:t>
+      </w:r>
+    </w:p>
+    <w:p>
+      <w:r>
+        <w:t>Link to primary media source:</w:t>
+      </w:r>
+    </w:p>
+    <w:p>
+      <w:r>
+        <w:tab/>
+      </w:r>
+      <w:hyperlink r:id="rId6" w:history="1">
+        <w:r>
+          <w:rPr>
+            <w:rStyle w:val="Hyperlink"/>
+          </w:rPr>
+          <w:t>https://youtu.be/x87EnplNm88?t=1m8s</w:t>
+        </w:r>
+      </w:hyperlink>
+    </w:p>
+    <w:p>
+      <w:bookmarkStart w:id="0" w:name="_GoBack"/>
+      <w:bookmarkEnd w:id="0"/>
+    </w:p>
     <w:sectPr>
       <w:pgSz w:w="12240" w:h="15840"/>
       <w:pgMar w:top="1440" w:right="1440" w:bottom="1440" w:left="1440" w:header="720" w:footer="720" w:gutter="0"/>
@@ -2083,7 +2124,6 @@
     <w:name w:val="Hyperlink"/>
     <w:basedOn w:val="DefaultParagraphFont"/>
     <w:uiPriority w:val="99"/>
-    <w:semiHidden/>
     <w:unhideWhenUsed/>
     <w:rsid w:val="008D5F92"/>
     <w:rPr>

</xml_diff>